<commit_message>
2019-10-31 Updated Applicability I-D
**2019-10-31 Updated Applicability I-D**

Fixing some issues found during document submission
</commit_message>
<xml_diff>
--- a/draft-peru-teas-actn-poi-applicability.docx
+++ b/draft-peru-teas-actn-poi-applicability.docx
@@ -16,7 +16,15 @@
         <w:rPr>
           <w:lang w:val="en"/>
         </w:rPr>
-        <w:t>Applicability of Abstraction and Control of Traffic Engineered Networks</w:t>
+        <w:t>Applicability of Abstractio</w:t>
+      </w:r>
+      <w:bookmarkStart w:id="0" w:name="_GoBack"/>
+      <w:bookmarkEnd w:id="0"/>
+      <w:r>
+        <w:rPr>
+          <w:lang w:val="en"/>
+        </w:rPr>
+        <w:t>n and Control of Traffic Engineered Networks</w:t>
       </w:r>
       <w:r>
         <w:rPr>
@@ -63,15 +71,7 @@
         <w:rPr>
           <w:lang w:val="en-GB"/>
         </w:rPr>
-        <w:t>teas-actn-po</w:t>
-      </w:r>
-      <w:bookmarkStart w:id="0" w:name="_GoBack"/>
-      <w:bookmarkEnd w:id="0"/>
-      <w:r>
-        <w:rPr>
-          <w:lang w:val="en-GB"/>
-        </w:rPr>
-        <w:t>i-applicability</w:t>
+        <w:t>teas-actn-poi-applicability</w:t>
       </w:r>
       <w:r>
         <w:rPr>
@@ -1003,7 +1003,7 @@
       <w:r>
         <w:fldChar w:fldCharType="separate"/>
       </w:r>
-      <w:hyperlink w:anchor="_Toc23422670" w:history="1">
+      <w:hyperlink w:anchor="_Toc23423587" w:history="1">
         <w:r>
           <w:rPr>
             <w:rStyle w:val="Hyperlink"/>
@@ -1026,7 +1026,7 @@
           <w:rPr>
             <w:webHidden/>
           </w:rPr>
-          <w:instrText xml:space="preserve"> PAGEREF _Toc23422670 \h </w:instrText>
+          <w:instrText xml:space="preserve"> PAGEREF _Toc23423587 \h </w:instrText>
         </w:r>
         <w:r>
           <w:rPr>
@@ -1063,7 +1063,7 @@
           <w:lang w:eastAsia="zh-CN"/>
         </w:rPr>
       </w:pPr>
-      <w:hyperlink w:anchor="_Toc23422671" w:history="1">
+      <w:hyperlink w:anchor="_Toc23423588" w:history="1">
         <w:r>
           <w:rPr>
             <w:rStyle w:val="Hyperlink"/>
@@ -1086,7 +1086,7 @@
           <w:rPr>
             <w:webHidden/>
           </w:rPr>
-          <w:instrText xml:space="preserve"> PAGEREF _Toc23422671 \h </w:instrText>
+          <w:instrText xml:space="preserve"> PAGEREF _Toc23423588 \h </w:instrText>
         </w:r>
         <w:r>
           <w:rPr>
@@ -1123,7 +1123,7 @@
           <w:lang w:eastAsia="zh-CN"/>
         </w:rPr>
       </w:pPr>
-      <w:hyperlink w:anchor="_Toc23422672" w:history="1">
+      <w:hyperlink w:anchor="_Toc23423589" w:history="1">
         <w:r>
           <w:rPr>
             <w:rStyle w:val="Hyperlink"/>
@@ -1146,7 +1146,7 @@
           <w:rPr>
             <w:webHidden/>
           </w:rPr>
-          <w:instrText xml:space="preserve"> PAGEREF _Toc23422672 \h </w:instrText>
+          <w:instrText xml:space="preserve"> PAGEREF _Toc23423589 \h </w:instrText>
         </w:r>
         <w:r>
           <w:rPr>
@@ -1183,7 +1183,7 @@
           <w:lang w:eastAsia="zh-CN"/>
         </w:rPr>
       </w:pPr>
-      <w:hyperlink w:anchor="_Toc23422673" w:history="1">
+      <w:hyperlink w:anchor="_Toc23423590" w:history="1">
         <w:r>
           <w:rPr>
             <w:rStyle w:val="Hyperlink"/>
@@ -1213,7 +1213,7 @@
           <w:rPr>
             <w:webHidden/>
           </w:rPr>
-          <w:instrText xml:space="preserve"> PAGEREF _Toc23422673 \h </w:instrText>
+          <w:instrText xml:space="preserve"> PAGEREF _Toc23423590 \h </w:instrText>
         </w:r>
         <w:r>
           <w:rPr>
@@ -1250,7 +1250,7 @@
           <w:lang w:eastAsia="zh-CN"/>
         </w:rPr>
       </w:pPr>
-      <w:hyperlink w:anchor="_Toc23422674" w:history="1">
+      <w:hyperlink w:anchor="_Toc23423591" w:history="1">
         <w:r>
           <w:rPr>
             <w:rStyle w:val="Hyperlink"/>
@@ -1273,7 +1273,7 @@
           <w:rPr>
             <w:webHidden/>
           </w:rPr>
-          <w:instrText xml:space="preserve"> PAGEREF _Toc23422674 \h </w:instrText>
+          <w:instrText xml:space="preserve"> PAGEREF _Toc23423591 \h </w:instrText>
         </w:r>
         <w:r>
           <w:rPr>
@@ -1310,7 +1310,7 @@
           <w:lang w:eastAsia="zh-CN"/>
         </w:rPr>
       </w:pPr>
-      <w:hyperlink w:anchor="_Toc23422675" w:history="1">
+      <w:hyperlink w:anchor="_Toc23423592" w:history="1">
         <w:r>
           <w:rPr>
             <w:rStyle w:val="Hyperlink"/>
@@ -1333,7 +1333,7 @@
           <w:rPr>
             <w:webHidden/>
           </w:rPr>
-          <w:instrText xml:space="preserve"> PAGEREF _Toc23422675 \h </w:instrText>
+          <w:instrText xml:space="preserve"> PAGEREF _Toc23423592 \h </w:instrText>
         </w:r>
         <w:r>
           <w:rPr>
@@ -1371,7 +1371,7 @@
           <w:lang w:eastAsia="zh-CN"/>
         </w:rPr>
       </w:pPr>
-      <w:hyperlink w:anchor="_Toc23422676" w:history="1">
+      <w:hyperlink w:anchor="_Toc23423593" w:history="1">
         <w:r>
           <w:rPr>
             <w:rStyle w:val="Hyperlink"/>
@@ -1398,7 +1398,7 @@
             <w:noProof/>
             <w:webHidden/>
           </w:rPr>
-          <w:instrText xml:space="preserve"> PAGEREF _Toc23422676 \h </w:instrText>
+          <w:instrText xml:space="preserve"> PAGEREF _Toc23423593 \h </w:instrText>
         </w:r>
         <w:r>
           <w:rPr>
@@ -1440,7 +1440,7 @@
           <w:lang w:eastAsia="zh-CN"/>
         </w:rPr>
       </w:pPr>
-      <w:hyperlink w:anchor="_Toc23422677" w:history="1">
+      <w:hyperlink w:anchor="_Toc23423594" w:history="1">
         <w:r>
           <w:rPr>
             <w:rStyle w:val="Hyperlink"/>
@@ -1467,7 +1467,7 @@
             <w:noProof/>
             <w:webHidden/>
           </w:rPr>
-          <w:instrText xml:space="preserve"> PAGEREF _Toc23422677 \h </w:instrText>
+          <w:instrText xml:space="preserve"> PAGEREF _Toc23423594 \h </w:instrText>
         </w:r>
         <w:r>
           <w:rPr>
@@ -1508,7 +1508,7 @@
           <w:lang w:eastAsia="zh-CN"/>
         </w:rPr>
       </w:pPr>
-      <w:hyperlink w:anchor="_Toc23422678" w:history="1">
+      <w:hyperlink w:anchor="_Toc23423595" w:history="1">
         <w:r>
           <w:rPr>
             <w:rStyle w:val="Hyperlink"/>
@@ -1531,7 +1531,7 @@
           <w:rPr>
             <w:webHidden/>
           </w:rPr>
-          <w:instrText xml:space="preserve"> PAGEREF _Toc23422678 \h </w:instrText>
+          <w:instrText xml:space="preserve"> PAGEREF _Toc23423595 \h </w:instrText>
         </w:r>
         <w:r>
           <w:rPr>
@@ -1568,7 +1568,7 @@
           <w:lang w:eastAsia="zh-CN"/>
         </w:rPr>
       </w:pPr>
-      <w:hyperlink w:anchor="_Toc23422679" w:history="1">
+      <w:hyperlink w:anchor="_Toc23423596" w:history="1">
         <w:r>
           <w:rPr>
             <w:rStyle w:val="Hyperlink"/>
@@ -1591,7 +1591,7 @@
           <w:rPr>
             <w:webHidden/>
           </w:rPr>
-          <w:instrText xml:space="preserve"> PAGEREF _Toc23422679 \h </w:instrText>
+          <w:instrText xml:space="preserve"> PAGEREF _Toc23423596 \h </w:instrText>
         </w:r>
         <w:r>
           <w:rPr>
@@ -1628,7 +1628,7 @@
           <w:lang w:eastAsia="zh-CN"/>
         </w:rPr>
       </w:pPr>
-      <w:hyperlink w:anchor="_Toc23422680" w:history="1">
+      <w:hyperlink w:anchor="_Toc23423597" w:history="1">
         <w:r>
           <w:rPr>
             <w:rStyle w:val="Hyperlink"/>
@@ -1651,7 +1651,7 @@
           <w:rPr>
             <w:webHidden/>
           </w:rPr>
-          <w:instrText xml:space="preserve"> PAGEREF _Toc23422680 \h </w:instrText>
+          <w:instrText xml:space="preserve"> PAGEREF _Toc23423597 \h </w:instrText>
         </w:r>
         <w:r>
           <w:rPr>
@@ -1689,7 +1689,7 @@
           <w:lang w:eastAsia="zh-CN"/>
         </w:rPr>
       </w:pPr>
-      <w:hyperlink w:anchor="_Toc23422681" w:history="1">
+      <w:hyperlink w:anchor="_Toc23423598" w:history="1">
         <w:r>
           <w:rPr>
             <w:rStyle w:val="Hyperlink"/>
@@ -1716,7 +1716,7 @@
             <w:noProof/>
             <w:webHidden/>
           </w:rPr>
-          <w:instrText xml:space="preserve"> PAGEREF _Toc23422681 \h </w:instrText>
+          <w:instrText xml:space="preserve"> PAGEREF _Toc23423598 \h </w:instrText>
         </w:r>
         <w:r>
           <w:rPr>
@@ -1758,7 +1758,7 @@
           <w:lang w:eastAsia="zh-CN"/>
         </w:rPr>
       </w:pPr>
-      <w:hyperlink w:anchor="_Toc23422682" w:history="1">
+      <w:hyperlink w:anchor="_Toc23423599" w:history="1">
         <w:r>
           <w:rPr>
             <w:rStyle w:val="Hyperlink"/>
@@ -1785,7 +1785,7 @@
             <w:noProof/>
             <w:webHidden/>
           </w:rPr>
-          <w:instrText xml:space="preserve"> PAGEREF _Toc23422682 \h </w:instrText>
+          <w:instrText xml:space="preserve"> PAGEREF _Toc23423599 \h </w:instrText>
         </w:r>
         <w:r>
           <w:rPr>
@@ -1826,7 +1826,7 @@
           <w:lang w:eastAsia="zh-CN"/>
         </w:rPr>
       </w:pPr>
-      <w:hyperlink w:anchor="_Toc23422683" w:history="1">
+      <w:hyperlink w:anchor="_Toc23423600" w:history="1">
         <w:r>
           <w:rPr>
             <w:rStyle w:val="Hyperlink"/>
@@ -1849,7 +1849,7 @@
           <w:rPr>
             <w:webHidden/>
           </w:rPr>
-          <w:instrText xml:space="preserve"> PAGEREF _Toc23422683 \h </w:instrText>
+          <w:instrText xml:space="preserve"> PAGEREF _Toc23423600 \h </w:instrText>
         </w:r>
         <w:r>
           <w:rPr>
@@ -1886,7 +1886,7 @@
           <w:lang w:eastAsia="zh-CN"/>
         </w:rPr>
       </w:pPr>
-      <w:hyperlink w:anchor="_Toc23422684" w:history="1">
+      <w:hyperlink w:anchor="_Toc23423601" w:history="1">
         <w:r>
           <w:rPr>
             <w:rStyle w:val="Hyperlink"/>
@@ -1909,7 +1909,7 @@
           <w:rPr>
             <w:webHidden/>
           </w:rPr>
-          <w:instrText xml:space="preserve"> PAGEREF _Toc23422684 \h </w:instrText>
+          <w:instrText xml:space="preserve"> PAGEREF _Toc23423601 \h </w:instrText>
         </w:r>
         <w:r>
           <w:rPr>
@@ -1946,7 +1946,7 @@
           <w:lang w:eastAsia="zh-CN"/>
         </w:rPr>
       </w:pPr>
-      <w:hyperlink w:anchor="_Toc23422685" w:history="1">
+      <w:hyperlink w:anchor="_Toc23423602" w:history="1">
         <w:r>
           <w:rPr>
             <w:rStyle w:val="Hyperlink"/>
@@ -1969,7 +1969,7 @@
           <w:rPr>
             <w:webHidden/>
           </w:rPr>
-          <w:instrText xml:space="preserve"> PAGEREF _Toc23422685 \h </w:instrText>
+          <w:instrText xml:space="preserve"> PAGEREF _Toc23423602 \h </w:instrText>
         </w:r>
         <w:r>
           <w:rPr>
@@ -2006,7 +2006,7 @@
           <w:lang w:eastAsia="zh-CN"/>
         </w:rPr>
       </w:pPr>
-      <w:hyperlink w:anchor="_Toc23422686" w:history="1">
+      <w:hyperlink w:anchor="_Toc23423603" w:history="1">
         <w:r>
           <w:rPr>
             <w:rStyle w:val="Hyperlink"/>
@@ -2029,7 +2029,7 @@
           <w:rPr>
             <w:webHidden/>
           </w:rPr>
-          <w:instrText xml:space="preserve"> PAGEREF _Toc23422686 \h </w:instrText>
+          <w:instrText xml:space="preserve"> PAGEREF _Toc23423603 \h </w:instrText>
         </w:r>
         <w:r>
           <w:rPr>
@@ -2066,7 +2066,7 @@
           <w:lang w:eastAsia="zh-CN"/>
         </w:rPr>
       </w:pPr>
-      <w:hyperlink w:anchor="_Toc23422687" w:history="1">
+      <w:hyperlink w:anchor="_Toc23423604" w:history="1">
         <w:r>
           <w:rPr>
             <w:rStyle w:val="Hyperlink"/>
@@ -2089,7 +2089,7 @@
           <w:rPr>
             <w:webHidden/>
           </w:rPr>
-          <w:instrText xml:space="preserve"> PAGEREF _Toc23422687 \h </w:instrText>
+          <w:instrText xml:space="preserve"> PAGEREF _Toc23423604 \h </w:instrText>
         </w:r>
         <w:r>
           <w:rPr>
@@ -2126,7 +2126,7 @@
           <w:lang w:eastAsia="zh-CN"/>
         </w:rPr>
       </w:pPr>
-      <w:hyperlink w:anchor="_Toc23422688" w:history="1">
+      <w:hyperlink w:anchor="_Toc23423605" w:history="1">
         <w:r>
           <w:rPr>
             <w:rStyle w:val="Hyperlink"/>
@@ -2149,7 +2149,7 @@
           <w:rPr>
             <w:webHidden/>
           </w:rPr>
-          <w:instrText xml:space="preserve"> PAGEREF _Toc23422688 \h </w:instrText>
+          <w:instrText xml:space="preserve"> PAGEREF _Toc23423605 \h </w:instrText>
         </w:r>
         <w:r>
           <w:rPr>
@@ -2186,7 +2186,7 @@
           <w:lang w:eastAsia="zh-CN"/>
         </w:rPr>
       </w:pPr>
-      <w:hyperlink w:anchor="_Toc23422689" w:history="1">
+      <w:hyperlink w:anchor="_Toc23423606" w:history="1">
         <w:r>
           <w:rPr>
             <w:rStyle w:val="Hyperlink"/>
@@ -2209,7 +2209,7 @@
           <w:rPr>
             <w:webHidden/>
           </w:rPr>
-          <w:instrText xml:space="preserve"> PAGEREF _Toc23422689 \h </w:instrText>
+          <w:instrText xml:space="preserve"> PAGEREF _Toc23423606 \h </w:instrText>
         </w:r>
         <w:r>
           <w:rPr>
@@ -2246,7 +2246,7 @@
           <w:lang w:eastAsia="zh-CN"/>
         </w:rPr>
       </w:pPr>
-      <w:hyperlink w:anchor="_Toc23422690" w:history="1">
+      <w:hyperlink w:anchor="_Toc23423607" w:history="1">
         <w:r>
           <w:rPr>
             <w:rStyle w:val="Hyperlink"/>
@@ -2269,7 +2269,7 @@
           <w:rPr>
             <w:webHidden/>
           </w:rPr>
-          <w:instrText xml:space="preserve"> PAGEREF _Toc23422690 \h </w:instrText>
+          <w:instrText xml:space="preserve"> PAGEREF _Toc23423607 \h </w:instrText>
         </w:r>
         <w:r>
           <w:rPr>
@@ -2306,7 +2306,7 @@
           <w:lang w:eastAsia="zh-CN"/>
         </w:rPr>
       </w:pPr>
-      <w:hyperlink w:anchor="_Toc23422691" w:history="1">
+      <w:hyperlink w:anchor="_Toc23423608" w:history="1">
         <w:r>
           <w:rPr>
             <w:rStyle w:val="Hyperlink"/>
@@ -2329,7 +2329,7 @@
           <w:rPr>
             <w:webHidden/>
           </w:rPr>
-          <w:instrText xml:space="preserve"> PAGEREF _Toc23422691 \h </w:instrText>
+          <w:instrText xml:space="preserve"> PAGEREF _Toc23423608 \h </w:instrText>
         </w:r>
         <w:r>
           <w:rPr>
@@ -2366,7 +2366,7 @@
           <w:lang w:eastAsia="zh-CN"/>
         </w:rPr>
       </w:pPr>
-      <w:hyperlink w:anchor="_Toc23422692" w:history="1">
+      <w:hyperlink w:anchor="_Toc23423609" w:history="1">
         <w:r>
           <w:rPr>
             <w:rStyle w:val="Hyperlink"/>
@@ -2389,7 +2389,7 @@
           <w:rPr>
             <w:webHidden/>
           </w:rPr>
-          <w:instrText xml:space="preserve"> PAGEREF _Toc23422692 \h </w:instrText>
+          <w:instrText xml:space="preserve"> PAGEREF _Toc23423609 \h </w:instrText>
         </w:r>
         <w:r>
           <w:rPr>
@@ -2426,7 +2426,7 @@
           <w:lang w:eastAsia="zh-CN"/>
         </w:rPr>
       </w:pPr>
-      <w:hyperlink w:anchor="_Toc23422693" w:history="1">
+      <w:hyperlink w:anchor="_Toc23423610" w:history="1">
         <w:r>
           <w:rPr>
             <w:rStyle w:val="Hyperlink"/>
@@ -2449,7 +2449,7 @@
           <w:rPr>
             <w:webHidden/>
           </w:rPr>
-          <w:instrText xml:space="preserve"> PAGEREF _Toc23422693 \h </w:instrText>
+          <w:instrText xml:space="preserve"> PAGEREF _Toc23423610 \h </w:instrText>
         </w:r>
         <w:r>
           <w:rPr>
@@ -2486,7 +2486,7 @@
           <w:lang w:eastAsia="zh-CN"/>
         </w:rPr>
       </w:pPr>
-      <w:hyperlink w:anchor="_Toc23422694" w:history="1">
+      <w:hyperlink w:anchor="_Toc23423611" w:history="1">
         <w:r>
           <w:rPr>
             <w:rStyle w:val="Hyperlink"/>
@@ -2509,7 +2509,7 @@
           <w:rPr>
             <w:webHidden/>
           </w:rPr>
-          <w:instrText xml:space="preserve"> PAGEREF _Toc23422694 \h </w:instrText>
+          <w:instrText xml:space="preserve"> PAGEREF _Toc23423611 \h </w:instrText>
         </w:r>
         <w:r>
           <w:rPr>
@@ -2546,7 +2546,7 @@
           <w:lang w:eastAsia="zh-CN"/>
         </w:rPr>
       </w:pPr>
-      <w:hyperlink w:anchor="_Toc23422695" w:history="1">
+      <w:hyperlink w:anchor="_Toc23423612" w:history="1">
         <w:r>
           <w:rPr>
             <w:rStyle w:val="Hyperlink"/>
@@ -2569,7 +2569,7 @@
           <w:rPr>
             <w:webHidden/>
           </w:rPr>
-          <w:instrText xml:space="preserve"> PAGEREF _Toc23422695 \h </w:instrText>
+          <w:instrText xml:space="preserve"> PAGEREF _Toc23423612 \h </w:instrText>
         </w:r>
         <w:r>
           <w:rPr>
@@ -2606,7 +2606,7 @@
           <w:lang w:eastAsia="zh-CN"/>
         </w:rPr>
       </w:pPr>
-      <w:hyperlink w:anchor="_Toc23422696" w:history="1">
+      <w:hyperlink w:anchor="_Toc23423613" w:history="1">
         <w:r>
           <w:rPr>
             <w:rStyle w:val="Hyperlink"/>
@@ -2629,7 +2629,7 @@
           <w:rPr>
             <w:webHidden/>
           </w:rPr>
-          <w:instrText xml:space="preserve"> PAGEREF _Toc23422696 \h </w:instrText>
+          <w:instrText xml:space="preserve"> PAGEREF _Toc23423613 \h </w:instrText>
         </w:r>
         <w:r>
           <w:rPr>
@@ -2666,7 +2666,7 @@
           <w:lang w:eastAsia="zh-CN"/>
         </w:rPr>
       </w:pPr>
-      <w:hyperlink w:anchor="_Toc23422697" w:history="1">
+      <w:hyperlink w:anchor="_Toc23423614" w:history="1">
         <w:r>
           <w:rPr>
             <w:rStyle w:val="Hyperlink"/>
@@ -2689,7 +2689,7 @@
           <w:rPr>
             <w:webHidden/>
           </w:rPr>
-          <w:instrText xml:space="preserve"> PAGEREF _Toc23422697 \h </w:instrText>
+          <w:instrText xml:space="preserve"> PAGEREF _Toc23423614 \h </w:instrText>
         </w:r>
         <w:r>
           <w:rPr>
@@ -2726,7 +2726,7 @@
           <w:lang w:eastAsia="zh-CN"/>
         </w:rPr>
       </w:pPr>
-      <w:hyperlink w:anchor="_Toc23422698" w:history="1">
+      <w:hyperlink w:anchor="_Toc23423615" w:history="1">
         <w:r>
           <w:rPr>
             <w:rStyle w:val="Hyperlink"/>
@@ -2749,7 +2749,7 @@
           <w:rPr>
             <w:webHidden/>
           </w:rPr>
-          <w:instrText xml:space="preserve"> PAGEREF _Toc23422698 \h </w:instrText>
+          <w:instrText xml:space="preserve"> PAGEREF _Toc23423615 \h </w:instrText>
         </w:r>
         <w:r>
           <w:rPr>
@@ -2788,7 +2788,7 @@
       <w:pPr>
         <w:pStyle w:val="Heading1"/>
       </w:pPr>
-      <w:bookmarkStart w:id="1" w:name="_Toc23422670"/>
+      <w:bookmarkStart w:id="1" w:name="_Toc23423587"/>
       <w:r>
         <w:t>Introduction</w:t>
       </w:r>
@@ -2842,7 +2842,7 @@
       <w:pPr>
         <w:pStyle w:val="Heading1"/>
       </w:pPr>
-      <w:bookmarkStart w:id="2" w:name="_Toc23422671"/>
+      <w:bookmarkStart w:id="2" w:name="_Toc23423588"/>
       <w:r>
         <w:t>Reference Scenario</w:t>
       </w:r>
@@ -3414,7 +3414,7 @@
       <w:pPr>
         <w:pStyle w:val="Heading2"/>
       </w:pPr>
-      <w:bookmarkStart w:id="4" w:name="_Toc23422672"/>
+      <w:bookmarkStart w:id="4" w:name="_Toc23423589"/>
       <w:r>
         <w:t xml:space="preserve">Generic </w:t>
       </w:r>
@@ -3526,7 +3526,7 @@
         <w:pStyle w:val="Heading1"/>
       </w:pPr>
       <w:bookmarkStart w:id="5" w:name="_Ref11235178"/>
-      <w:bookmarkStart w:id="6" w:name="_Toc23422673"/>
+      <w:bookmarkStart w:id="6" w:name="_Toc23423590"/>
       <w:r>
         <w:lastRenderedPageBreak/>
         <w:t xml:space="preserve">Scenario 1 - </w:t>
@@ -3676,7 +3676,7 @@
         <w:pStyle w:val="Heading2"/>
       </w:pPr>
       <w:bookmarkStart w:id="7" w:name="_Ref23266204"/>
-      <w:bookmarkStart w:id="8" w:name="_Toc23422674"/>
+      <w:bookmarkStart w:id="8" w:name="_Toc23423591"/>
       <w:r>
         <w:t>Discovery of existing Och, ODU, IP links, IP tunnels and IP services</w:t>
       </w:r>
@@ -3717,7 +3717,7 @@
         <w:pStyle w:val="Heading3"/>
       </w:pPr>
       <w:bookmarkStart w:id="9" w:name="_Ref11242371"/>
-      <w:bookmarkStart w:id="10" w:name="_Toc23422675"/>
+      <w:bookmarkStart w:id="10" w:name="_Toc23423592"/>
       <w:r>
         <w:t xml:space="preserve">Common </w:t>
       </w:r>
@@ -3853,7 +3853,7 @@
         <w:pStyle w:val="Heading4"/>
       </w:pPr>
       <w:bookmarkStart w:id="11" w:name="_Ref11242372"/>
-      <w:bookmarkStart w:id="12" w:name="_Toc23422676"/>
+      <w:bookmarkStart w:id="12" w:name="_Toc23423593"/>
       <w:r>
         <w:t xml:space="preserve">YANG models </w:t>
       </w:r>
@@ -4042,7 +4042,7 @@
       <w:pPr>
         <w:pStyle w:val="Heading4"/>
       </w:pPr>
-      <w:bookmarkStart w:id="13" w:name="_Toc23422677"/>
+      <w:bookmarkStart w:id="13" w:name="_Toc23423594"/>
       <w:r>
         <w:t>Required YANG models at the Packet MPIs</w:t>
       </w:r>
@@ -4179,7 +4179,7 @@
       <w:pPr>
         <w:pStyle w:val="Heading3"/>
       </w:pPr>
-      <w:bookmarkStart w:id="14" w:name="_Toc23422678"/>
+      <w:bookmarkStart w:id="14" w:name="_Toc23423595"/>
       <w:r>
         <w:t>Inter-domain link Discovery</w:t>
       </w:r>
@@ -4436,7 +4436,7 @@
       <w:pPr>
         <w:pStyle w:val="Heading2"/>
       </w:pPr>
-      <w:bookmarkStart w:id="15" w:name="_Toc23422679"/>
+      <w:bookmarkStart w:id="15" w:name="_Toc23423596"/>
       <w:r>
         <w:t xml:space="preserve">Provisioning of an IP </w:t>
       </w:r>
@@ -4492,7 +4492,7 @@
       <w:pPr>
         <w:pStyle w:val="Heading3"/>
       </w:pPr>
-      <w:bookmarkStart w:id="16" w:name="_Toc23422680"/>
+      <w:bookmarkStart w:id="16" w:name="_Toc23423597"/>
       <w:r>
         <w:t>YANG models used at the MPIs</w:t>
       </w:r>
@@ -4502,7 +4502,7 @@
       <w:pPr>
         <w:pStyle w:val="Heading4"/>
       </w:pPr>
-      <w:bookmarkStart w:id="17" w:name="_Toc23422681"/>
+      <w:bookmarkStart w:id="17" w:name="_Toc23423598"/>
       <w:r>
         <w:t>YANG models used at the Optical MPIs</w:t>
       </w:r>
@@ -4693,7 +4693,7 @@
       <w:pPr>
         <w:pStyle w:val="Heading4"/>
       </w:pPr>
-      <w:bookmarkStart w:id="18" w:name="_Toc23422682"/>
+      <w:bookmarkStart w:id="18" w:name="_Toc23423599"/>
       <w:r>
         <w:t>Required YANG models at the Packet MPIs</w:t>
       </w:r>
@@ -4891,7 +4891,7 @@
         <w:pStyle w:val="Heading3"/>
       </w:pPr>
       <w:bookmarkStart w:id="19" w:name="_Ref11242803"/>
-      <w:bookmarkStart w:id="20" w:name="_Toc23422683"/>
+      <w:bookmarkStart w:id="20" w:name="_Toc23423600"/>
       <w:r>
         <w:t>IP Link Setup Procedure</w:t>
       </w:r>
@@ -5021,7 +5021,7 @@
       <w:pPr>
         <w:pStyle w:val="Heading2"/>
       </w:pPr>
-      <w:bookmarkStart w:id="21" w:name="_Toc23422684"/>
+      <w:bookmarkStart w:id="21" w:name="_Toc23423601"/>
       <w:r>
         <w:t xml:space="preserve">Provisioning of an IP link/LAG over DWDM with </w:t>
       </w:r>
@@ -5054,7 +5054,7 @@
       <w:pPr>
         <w:pStyle w:val="Heading3"/>
       </w:pPr>
-      <w:bookmarkStart w:id="22" w:name="_Toc23422685"/>
+      <w:bookmarkStart w:id="22" w:name="_Toc23423602"/>
       <w:r>
         <w:t>YANG models used at the MPIs</w:t>
       </w:r>
@@ -5069,7 +5069,7 @@
       <w:pPr>
         <w:pStyle w:val="Heading2"/>
       </w:pPr>
-      <w:bookmarkStart w:id="23" w:name="_Toc23422686"/>
+      <w:bookmarkStart w:id="23" w:name="_Toc23423603"/>
       <w:r>
         <w:t>Provisioning of an additional link member to an existing LAG with or without path constraint</w:t>
       </w:r>
@@ -5091,7 +5091,7 @@
       <w:pPr>
         <w:pStyle w:val="Heading3"/>
       </w:pPr>
-      <w:bookmarkStart w:id="24" w:name="_Toc23422687"/>
+      <w:bookmarkStart w:id="24" w:name="_Toc23423604"/>
       <w:r>
         <w:t>YANG models used at the MPIs</w:t>
       </w:r>
@@ -5106,7 +5106,7 @@
       <w:pPr>
         <w:pStyle w:val="Heading1"/>
       </w:pPr>
-      <w:bookmarkStart w:id="25" w:name="_Toc23422688"/>
+      <w:bookmarkStart w:id="25" w:name="_Toc23423605"/>
       <w:r>
         <w:t>Multi-Layer Recovery Coordination</w:t>
       </w:r>
@@ -5116,7 +5116,7 @@
       <w:pPr>
         <w:pStyle w:val="Heading2"/>
       </w:pPr>
-      <w:bookmarkStart w:id="26" w:name="_Toc23422689"/>
+      <w:bookmarkStart w:id="26" w:name="_Toc23423606"/>
       <w:r>
         <w:t>Ensuring Network Resiliency during Maintenance Events</w:t>
       </w:r>
@@ -5136,7 +5136,7 @@
       <w:pPr>
         <w:pStyle w:val="Heading2"/>
       </w:pPr>
-      <w:bookmarkStart w:id="27" w:name="_Toc23422690"/>
+      <w:bookmarkStart w:id="27" w:name="_Toc23423607"/>
       <w:r>
         <w:t>Router port failure</w:t>
       </w:r>
@@ -5197,7 +5197,7 @@
       <w:pPr>
         <w:pStyle w:val="Heading1"/>
       </w:pPr>
-      <w:bookmarkStart w:id="28" w:name="_Toc23422691"/>
+      <w:bookmarkStart w:id="28" w:name="_Toc23423608"/>
       <w:r>
         <w:t>Security Considerations</w:t>
       </w:r>
@@ -5215,7 +5215,7 @@
       <w:pPr>
         <w:pStyle w:val="Heading1"/>
       </w:pPr>
-      <w:bookmarkStart w:id="29" w:name="_Toc23422692"/>
+      <w:bookmarkStart w:id="29" w:name="_Toc23423609"/>
       <w:r>
         <w:t>Operational Considerations</w:t>
       </w:r>
@@ -5254,7 +5254,7 @@
       <w:pPr>
         <w:pStyle w:val="Heading1"/>
       </w:pPr>
-      <w:bookmarkStart w:id="30" w:name="_Toc23422693"/>
+      <w:bookmarkStart w:id="30" w:name="_Toc23423610"/>
       <w:r>
         <w:lastRenderedPageBreak/>
         <w:t>IANA Considerations</w:t>
@@ -5275,7 +5275,7 @@
       <w:pPr>
         <w:pStyle w:val="Heading1"/>
       </w:pPr>
-      <w:bookmarkStart w:id="31" w:name="_Toc23422694"/>
+      <w:bookmarkStart w:id="31" w:name="_Toc23423611"/>
       <w:r>
         <w:t>References</w:t>
       </w:r>
@@ -5285,7 +5285,7 @@
       <w:pPr>
         <w:pStyle w:val="Heading2"/>
       </w:pPr>
-      <w:bookmarkStart w:id="32" w:name="_Toc23422695"/>
+      <w:bookmarkStart w:id="32" w:name="_Toc23423612"/>
       <w:r>
         <w:t>Normative References</w:t>
       </w:r>
@@ -5596,7 +5596,7 @@
       <w:pPr>
         <w:pStyle w:val="Heading2"/>
       </w:pPr>
-      <w:bookmarkStart w:id="33" w:name="_Toc23422696"/>
+      <w:bookmarkStart w:id="33" w:name="_Toc23423613"/>
       <w:r>
         <w:t>Informative References</w:t>
       </w:r>
@@ -5659,7 +5659,7 @@
       <w:pPr>
         <w:pStyle w:val="Heading1"/>
       </w:pPr>
-      <w:bookmarkStart w:id="34" w:name="_Toc23422697"/>
+      <w:bookmarkStart w:id="34" w:name="_Toc23423614"/>
       <w:r>
         <w:t>Acknowledgments</w:t>
       </w:r>
@@ -5691,7 +5691,7 @@
       <w:pPr>
         <w:pStyle w:val="Heading1"/>
       </w:pPr>
-      <w:bookmarkStart w:id="35" w:name="_Toc23422698"/>
+      <w:bookmarkStart w:id="35" w:name="_Toc23423615"/>
       <w:r>
         <w:t>Authors’ Addresses</w:t>
       </w:r>
@@ -6807,126 +6807,7 @@
       <w:t>]</w:t>
     </w:r>
   </w:p>
-  <w:p>
-    <w:r>
-      <w:rPr>
-        <w:noProof/>
-        <w:lang w:eastAsia="zh-CN"/>
-      </w:rPr>
-      <mc:AlternateContent>
-        <mc:Choice Requires="wps">
-          <w:drawing>
-            <wp:anchor distT="0" distB="0" distL="114300" distR="114300" simplePos="0" relativeHeight="251659264" behindDoc="0" locked="0" layoutInCell="0" allowOverlap="1" wp14:anchorId="60413A74" wp14:editId="59023E5B">
-              <wp:simplePos x="0" y="0"/>
-              <wp:positionH relativeFrom="page">
-                <wp:posOffset>0</wp:posOffset>
-              </wp:positionH>
-              <wp:positionV relativeFrom="page">
-                <wp:posOffset>9601200</wp:posOffset>
-              </wp:positionV>
-              <wp:extent cx="7772400" cy="266700"/>
-              <wp:effectExtent l="0" t="0" r="0" b="0"/>
-              <wp:wrapNone/>
-              <wp:docPr id="1" name="MSIPCM75824b3188019abfe9fc4057" descr="{&quot;HashCode&quot;:-1699574231,&quot;Height&quot;:792.0,&quot;Width&quot;:612.0,&quot;Placement&quot;:&quot;Footer&quot;,&quot;Index&quot;:&quot;Primary&quot;,&quot;Section&quot;:1,&quot;Top&quot;:0.0,&quot;Left&quot;:0.0}"/>
-              <wp:cNvGraphicFramePr/>
-              <a:graphic xmlns:a="http://schemas.openxmlformats.org/drawingml/2006/main">
-                <a:graphicData uri="http://schemas.microsoft.com/office/word/2010/wordprocessingShape">
-                  <wps:wsp>
-                    <wps:cNvSpPr txBox="1"/>
-                    <wps:spPr>
-                      <a:xfrm>
-                        <a:off x="0" y="0"/>
-                        <a:ext cx="7772400" cy="266700"/>
-                      </a:xfrm>
-                      <a:prstGeom prst="rect">
-                        <a:avLst/>
-                      </a:prstGeom>
-                      <a:noFill/>
-                      <a:ln w="6350">
-                        <a:noFill/>
-                      </a:ln>
-                      <a:extLst>
-                        <a:ext uri="{91240B29-F687-4F45-9708-019B960494DF}">
-                          <a14:hiddenLine xmlns:a14="http://schemas.microsoft.com/office/drawing/2010/main" w="6350">
-                            <a:solidFill>
-                              <a:prstClr val="black"/>
-                            </a:solidFill>
-                          </a14:hiddenLine>
-                        </a:ext>
-                      </a:extLst>
-                    </wps:spPr>
-                    <wps:txbx>
-                      <w:txbxContent>
-                        <w:p>
-                          <w:pPr>
-                            <w:spacing w:after="0"/>
-                            <w:ind w:left="0"/>
-                            <w:rPr>
-                              <w:rFonts w:ascii="Calibri" w:hAnsi="Calibri" w:cs="Calibri"/>
-                              <w:color w:val="000000"/>
-                              <w:sz w:val="14"/>
-                            </w:rPr>
-                          </w:pPr>
-                          <w:r>
-                            <w:rPr>
-                              <w:rFonts w:ascii="Calibri" w:hAnsi="Calibri" w:cs="Calibri"/>
-                              <w:color w:val="000000"/>
-                              <w:sz w:val="14"/>
-                            </w:rPr>
-                            <w:t>C2 General</w:t>
-                          </w:r>
-                        </w:p>
-                      </w:txbxContent>
-                    </wps:txbx>
-                    <wps:bodyPr rot="0" spcFirstLastPara="0" vertOverflow="overflow" horzOverflow="overflow" vert="horz" wrap="square" lIns="254000" tIns="0" rIns="91440" bIns="0" numCol="1" spcCol="0" rtlCol="0" fromWordArt="0" anchor="b" anchorCtr="0" forceAA="0" compatLnSpc="1">
-                      <a:prstTxWarp prst="textNoShape">
-                        <a:avLst/>
-                      </a:prstTxWarp>
-                      <a:noAutofit/>
-                    </wps:bodyPr>
-                  </wps:wsp>
-                </a:graphicData>
-              </a:graphic>
-            </wp:anchor>
-          </w:drawing>
-        </mc:Choice>
-        <mc:Fallback>
-          <w:pict>
-            <v:shapetype w14:anchorId="60413A74" id="_x0000_t202" coordsize="21600,21600" o:spt="202" path="m,l,21600r21600,l21600,xe">
-              <v:stroke joinstyle="miter"/>
-              <v:path gradientshapeok="t" o:connecttype="rect"/>
-            </v:shapetype>
-            <v:shape id="MSIPCM75824b3188019abfe9fc4057" o:spid="_x0000_s1026" type="#_x0000_t202" alt="{&quot;HashCode&quot;:-1699574231,&quot;Height&quot;:792.0,&quot;Width&quot;:612.0,&quot;Placement&quot;:&quot;Footer&quot;,&quot;Index&quot;:&quot;Primary&quot;,&quot;Section&quot;:1,&quot;Top&quot;:0.0,&quot;Left&quot;:0.0}" style="position:absolute;left:0;text-align:left;margin-left:0;margin-top:756pt;width:612pt;height:21pt;z-index:251659264;visibility:visible;mso-wrap-style:square;mso-wrap-distance-left:9pt;mso-wrap-distance-top:0;mso-wrap-distance-right:9pt;mso-wrap-distance-bottom:0;mso-position-horizontal:absolute;mso-position-horizontal-relative:page;mso-position-vertical:absolute;mso-position-vertical-relative:page;v-text-anchor:bottom" o:gfxdata="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" o:allowincell="f" filled="f" stroked="f" strokeweight=".5pt">
-              <v:textbox inset="20pt,0,,0">
-                <w:txbxContent>
-                  <w:p>
-                    <w:pPr>
-                      <w:spacing w:after="0"/>
-                      <w:ind w:left="0"/>
-                      <w:rPr>
-                        <w:rFonts w:ascii="Calibri" w:hAnsi="Calibri" w:cs="Calibri"/>
-                        <w:color w:val="000000"/>
-                        <w:sz w:val="14"/>
-                      </w:rPr>
-                    </w:pPr>
-                    <w:r>
-                      <w:rPr>
-                        <w:rFonts w:ascii="Calibri" w:hAnsi="Calibri" w:cs="Calibri"/>
-                        <w:color w:val="000000"/>
-                        <w:sz w:val="14"/>
-                      </w:rPr>
-                      <w:t>C2 General</w:t>
-                    </w:r>
-                  </w:p>
-                </w:txbxContent>
-              </v:textbox>
-              <w10:wrap anchorx="page" anchory="page"/>
-            </v:shape>
-          </w:pict>
-        </mc:Fallback>
-      </mc:AlternateContent>
-    </w:r>
-  </w:p>
+  <w:p/>
 </w:ftr>
 </file>
 
@@ -7669,124 +7550,6 @@
     <w:pPr>
       <w:pStyle w:val="Footer"/>
     </w:pPr>
-    <w:r>
-      <w:rPr>
-        <w:noProof/>
-        <w:lang w:eastAsia="zh-CN"/>
-      </w:rPr>
-      <mc:AlternateContent>
-        <mc:Choice Requires="wps">
-          <w:drawing>
-            <wp:anchor distT="0" distB="0" distL="114300" distR="114300" simplePos="0" relativeHeight="251660288" behindDoc="0" locked="0" layoutInCell="0" allowOverlap="1" wp14:anchorId="798FDA21" wp14:editId="7FABFB69">
-              <wp:simplePos x="0" y="0"/>
-              <wp:positionH relativeFrom="page">
-                <wp:posOffset>0</wp:posOffset>
-              </wp:positionH>
-              <wp:positionV relativeFrom="page">
-                <wp:posOffset>9601200</wp:posOffset>
-              </wp:positionV>
-              <wp:extent cx="7772400" cy="266700"/>
-              <wp:effectExtent l="0" t="0" r="0" b="0"/>
-              <wp:wrapNone/>
-              <wp:docPr id="2" name="MSIPCM2d6e4b9a8697dfcc6a9de6b4" descr="{&quot;HashCode&quot;:-1699574231,&quot;Height&quot;:792.0,&quot;Width&quot;:612.0,&quot;Placement&quot;:&quot;Footer&quot;,&quot;Index&quot;:&quot;FirstPage&quot;,&quot;Section&quot;:1,&quot;Top&quot;:0.0,&quot;Left&quot;:0.0}"/>
-              <wp:cNvGraphicFramePr/>
-              <a:graphic xmlns:a="http://schemas.openxmlformats.org/drawingml/2006/main">
-                <a:graphicData uri="http://schemas.microsoft.com/office/word/2010/wordprocessingShape">
-                  <wps:wsp>
-                    <wps:cNvSpPr txBox="1"/>
-                    <wps:spPr>
-                      <a:xfrm>
-                        <a:off x="0" y="0"/>
-                        <a:ext cx="7772400" cy="266700"/>
-                      </a:xfrm>
-                      <a:prstGeom prst="rect">
-                        <a:avLst/>
-                      </a:prstGeom>
-                      <a:noFill/>
-                      <a:ln w="6350">
-                        <a:noFill/>
-                      </a:ln>
-                      <a:extLst>
-                        <a:ext uri="{91240B29-F687-4F45-9708-019B960494DF}">
-                          <a14:hiddenLine xmlns:a14="http://schemas.microsoft.com/office/drawing/2010/main" w="6350">
-                            <a:solidFill>
-                              <a:prstClr val="black"/>
-                            </a:solidFill>
-                          </a14:hiddenLine>
-                        </a:ext>
-                      </a:extLst>
-                    </wps:spPr>
-                    <wps:txbx>
-                      <w:txbxContent>
-                        <w:p>
-                          <w:pPr>
-                            <w:spacing w:after="0"/>
-                            <w:ind w:left="0"/>
-                            <w:rPr>
-                              <w:rFonts w:ascii="Calibri" w:hAnsi="Calibri" w:cs="Calibri"/>
-                              <w:color w:val="000000"/>
-                              <w:sz w:val="14"/>
-                            </w:rPr>
-                          </w:pPr>
-                          <w:r>
-                            <w:rPr>
-                              <w:rFonts w:ascii="Calibri" w:hAnsi="Calibri" w:cs="Calibri"/>
-                              <w:color w:val="000000"/>
-                              <w:sz w:val="14"/>
-                            </w:rPr>
-                            <w:t>C2 General</w:t>
-                          </w:r>
-                        </w:p>
-                      </w:txbxContent>
-                    </wps:txbx>
-                    <wps:bodyPr rot="0" spcFirstLastPara="0" vertOverflow="overflow" horzOverflow="overflow" vert="horz" wrap="square" lIns="254000" tIns="0" rIns="91440" bIns="0" numCol="1" spcCol="0" rtlCol="0" fromWordArt="0" anchor="b" anchorCtr="0" forceAA="0" compatLnSpc="1">
-                      <a:prstTxWarp prst="textNoShape">
-                        <a:avLst/>
-                      </a:prstTxWarp>
-                      <a:noAutofit/>
-                    </wps:bodyPr>
-                  </wps:wsp>
-                </a:graphicData>
-              </a:graphic>
-            </wp:anchor>
-          </w:drawing>
-        </mc:Choice>
-        <mc:Fallback>
-          <w:pict>
-            <v:shapetype w14:anchorId="798FDA21" id="_x0000_t202" coordsize="21600,21600" o:spt="202" path="m,l,21600r21600,l21600,xe">
-              <v:stroke joinstyle="miter"/>
-              <v:path gradientshapeok="t" o:connecttype="rect"/>
-            </v:shapetype>
-            <v:shape id="MSIPCM2d6e4b9a8697dfcc6a9de6b4" o:spid="_x0000_s1027" type="#_x0000_t202" alt="{&quot;HashCode&quot;:-1699574231,&quot;Height&quot;:792.0,&quot;Width&quot;:612.0,&quot;Placement&quot;:&quot;Footer&quot;,&quot;Index&quot;:&quot;FirstPage&quot;,&quot;Section&quot;:1,&quot;Top&quot;:0.0,&quot;Left&quot;:0.0}" style="position:absolute;margin-left:0;margin-top:756pt;width:612pt;height:21pt;z-index:251660288;visibility:visible;mso-wrap-style:square;mso-wrap-distance-left:9pt;mso-wrap-distance-top:0;mso-wrap-distance-right:9pt;mso-wrap-distance-bottom:0;mso-position-horizontal:absolute;mso-position-horizontal-relative:page;mso-position-vertical:absolute;mso-position-vertical-relative:page;v-text-anchor:bottom" o:gfxdata="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" o:allowincell="f" filled="f" stroked="f" strokeweight=".5pt">
-              <v:textbox inset="20pt,0,,0">
-                <w:txbxContent>
-                  <w:p>
-                    <w:pPr>
-                      <w:spacing w:after="0"/>
-                      <w:ind w:left="0"/>
-                      <w:rPr>
-                        <w:rFonts w:ascii="Calibri" w:hAnsi="Calibri" w:cs="Calibri"/>
-                        <w:color w:val="000000"/>
-                        <w:sz w:val="14"/>
-                      </w:rPr>
-                    </w:pPr>
-                    <w:r>
-                      <w:rPr>
-                        <w:rFonts w:ascii="Calibri" w:hAnsi="Calibri" w:cs="Calibri"/>
-                        <w:color w:val="000000"/>
-                        <w:sz w:val="14"/>
-                      </w:rPr>
-                      <w:t>C2 General</w:t>
-                    </w:r>
-                  </w:p>
-                </w:txbxContent>
-              </v:textbox>
-              <w10:wrap anchorx="page" anchory="page"/>
-            </v:shape>
-          </w:pict>
-        </mc:Fallback>
-      </mc:AlternateContent>
-    </w:r>
   </w:p>
 </w:ftr>
 </file>
@@ -16779,7 +16542,7 @@
 </file>
 
 <file path=customXml/itemProps1.xml><?xml version="1.0" encoding="utf-8"?>
-<ds:datastoreItem xmlns:ds="http://schemas.openxmlformats.org/officeDocument/2006/customXml" ds:itemID="{06C25AAD-1489-4DFD-944D-9D12F0653B28}">
+<ds:datastoreItem xmlns:ds="http://schemas.openxmlformats.org/officeDocument/2006/customXml" ds:itemID="{DC79D9F4-9C8C-468E-B2FA-01A88D7BBCFF}">
   <ds:schemaRefs>
     <ds:schemaRef ds:uri="http://schemas.openxmlformats.org/officeDocument/2006/bibliography"/>
   </ds:schemaRefs>

</xml_diff>